<commit_message>
excel and some docx
</commit_message>
<xml_diff>
--- a/docs/SBVI_Carvana.docx
+++ b/docs/SBVI_Carvana.docx
@@ -740,7 +740,77 @@
         <w:rPr>
           <w:lang w:val="pt-PT"/>
         </w:rPr>
-        <w:t>. A sua remoção torna-se, portanto, trivial: procuram-se os máximos e mínimos (guardados separadamente) e, sempre que houver um máximo com um mínimo precedido a uma distância aproximadamente igual à largura de uma letra, ambos são removidos.</w:t>
+        <w:t>. A sua remoção torna-se, portanto, trivial: procuram-se os máximos e mínimos (guardados separadamente) e, sempre que houver um máximo com um mínimo precedido a uma distância aproximadamente igual à largura de</w:t>
+      </w:r>
+      <w:r>
+        <w:rPr>
+          <w:lang w:val="pt-PT"/>
+        </w:rPr>
+        <w:t xml:space="preserve"> uma letra, ambos são removidos. São ainda removidos todos os máximos e mínimos abaixo de um certo nível, relativo ao maior máximo. Neste momento, o algoritmo encontra-se pronto para determinar o limite esquerdo e o limite direito do veículo</w:t>
+      </w:r>
+      <w:r>
+        <w:rPr>
+          <w:lang w:val="pt-PT"/>
+        </w:rPr>
+        <w:t xml:space="preserve"> através do </w:t>
+      </w:r>
+      <w:r>
+        <w:rPr>
+          <w:lang w:val="pt-PT"/>
+        </w:rPr>
+        <w:t>respetivo</w:t>
+      </w:r>
+      <w:r>
+        <w:rPr>
+          <w:lang w:val="pt-PT"/>
+        </w:rPr>
+        <w:t xml:space="preserve"> m</w:t>
+      </w:r>
+      <w:r>
+        <w:rPr>
+          <w:lang w:val="pt-PT"/>
+        </w:rPr>
+        <w:t>áximo/</w:t>
+      </w:r>
+      <w:bookmarkStart w:id="1" w:name="_GoBack"/>
+      <w:bookmarkEnd w:id="1"/>
+      <w:r>
+        <w:rPr>
+          <w:lang w:val="pt-PT"/>
+        </w:rPr>
+        <w:t>mínimo extremo</w:t>
+      </w:r>
+      <w:r>
+        <w:rPr>
+          <w:lang w:val="pt-PT"/>
+        </w:rPr>
+        <w:t xml:space="preserve">. Para encontrar os limites superior e inferior usou-se </w:t>
+      </w:r>
+      <w:r>
+        <w:rPr>
+          <w:lang w:val="pt-PT"/>
+        </w:rPr>
+        <w:lastRenderedPageBreak/>
+        <w:t xml:space="preserve">um procedimento semelhante, sendo que para estes foi possível desprezar o impacto das letras fazendo a operação de </w:t>
+      </w:r>
+      <w:r>
+        <w:rPr>
+          <w:b/>
+          <w:lang w:val="pt-PT"/>
+        </w:rPr>
+        <w:t>close</w:t>
+      </w:r>
+      <w:r>
+        <w:rPr>
+          <w:lang w:val="pt-PT"/>
+        </w:rPr>
+        <w:t xml:space="preserve"> com o elemento estruturante ‘linha’</w:t>
+      </w:r>
+      <w:r>
+        <w:rPr>
+          <w:lang w:val="pt-PT"/>
+        </w:rPr>
+        <w:t>, comprimento 150, e aplicando um filtro gaussiano mais potente.</w:t>
       </w:r>
     </w:p>
     <w:p>
@@ -755,10 +825,8 @@
         <w:rPr>
           <w:lang w:val="pt-PT"/>
         </w:rPr>
-        <w:t>AQUIAQUIAQUIAQUI.</w:t>
-      </w:r>
-      <w:bookmarkStart w:id="1" w:name="_GoBack"/>
-      <w:bookmarkEnd w:id="1"/>
+        <w:t>Tendo agora</w:t>
+      </w:r>
     </w:p>
     <w:p>
       <w:pPr>
@@ -793,7 +861,6 @@
         <w:rPr>
           <w:lang w:val="pt-PT"/>
         </w:rPr>
-        <w:lastRenderedPageBreak/>
         <w:t>Clas</w:t>
       </w:r>
       <w:r>
@@ -1043,7 +1110,13 @@
         <w:rPr>
           <w:lang w:val="pt-PT"/>
         </w:rPr>
-        <w:t>Posto isto, o algoritmo já conseguia separar primeiro as Pick-ups e depois as SUVs. Sendo o último parâmetro de desempate entre os Compacto se os Sedans determinado pela relação dos seus eixos vertical e horizontal, altura e largura, respetivamente. Portanto, pela divisão da altura pela sua largura observou-se, como seria de esperar dado o extenso comprimento dos Sedans, que o valor mínimo desta divisão na classe Compactos era superior ao valor máximo na classe Sedans, concluindo desta maneira a classificação de todos os veículos nas quatro classes.</w:t>
+        <w:t xml:space="preserve">Posto isto, o algoritmo já conseguia separar primeiro as Pick-ups e depois as SUVs. Sendo o último parâmetro de desempate entre os Compacto se os Sedans determinado pela relação dos seus eixos vertical e horizontal, altura e largura, respetivamente. Portanto, pela divisão da altura pela sua largura observou-se, como seria de esperar dado o extenso comprimento dos Sedans, que o valor mínimo desta divisão na classe Compactos era superior ao valor </w:t>
+      </w:r>
+      <w:r>
+        <w:rPr>
+          <w:lang w:val="pt-PT"/>
+        </w:rPr>
+        <w:t>máximo na classe Sedans, concluindo desta maneira a classificação de todos os veículos nas quatro classes.</w:t>
       </w:r>
     </w:p>
     <w:p>
@@ -1075,13 +1148,7 @@
         <w:rPr>
           <w:lang w:val="pt-PT"/>
         </w:rPr>
-        <w:t xml:space="preserve"> regionprops, </w:t>
-      </w:r>
-      <w:r>
-        <w:rPr>
-          <w:lang w:val="pt-PT"/>
-        </w:rPr>
-        <w:t>e inserindo como argumento ‘Area’.</w:t>
+        <w:t xml:space="preserve"> regionprops, e inserindo como argumento ‘Area’.</w:t>
       </w:r>
     </w:p>
     <w:p>
@@ -1283,7 +1350,11 @@
         <w:pStyle w:val="Text"/>
       </w:pPr>
       <w:r>
-        <w:t>A parenthetical statement at the end of a sentence is punctuated outside of the closing parenthesis (like this). (A parenthetical sentence is punctuated within the parentheses.) In American English, periods and commas are within quotation marks, like “this period.” Other punctuation is “outside”! Avoid contractions; for example, write “do not” instead of “don’t.” The serial comma is preferred: “A, B, and C” instead of “A, B and C.”</w:t>
+        <w:t xml:space="preserve">A parenthetical statement at the end of a sentence is punctuated outside of the closing parenthesis (like this). (A parenthetical sentence is punctuated within the parentheses.) In American English, periods and commas are within quotation marks, like “this period.” Other punctuation is “outside”! Avoid </w:t>
+      </w:r>
+      <w:r>
+        <w:lastRenderedPageBreak/>
+        <w:t>contractions; for example, write “do not” instead of “don’t.” The serial comma is preferred: “A, B, and C” instead of “A, B and C.”</w:t>
       </w:r>
     </w:p>
     <w:p>
@@ -1291,11 +1362,7 @@
         <w:pStyle w:val="Text"/>
       </w:pPr>
       <w:r>
-        <w:t xml:space="preserve">If you wish, you may write in the first person singular or plural and use the active voice (“I observed that ...” or “We observed that ...” instead of “It was observed that ...”). Remember to check spelling. If your native language is not </w:t>
-      </w:r>
-      <w:r>
-        <w:lastRenderedPageBreak/>
-        <w:t>English, please get a native English-speaking colleague to carefully proofread your paper.</w:t>
+        <w:t>If you wish, you may write in the first person singular or plural and use the active voice (“I observed that ...” or “We observed that ...” instead of “It was observed that ...”). Remember to check spelling. If your native language is not English, please get a native English-speaking colleague to carefully proofread your paper.</w:t>
       </w:r>
     </w:p>
     <w:p>
@@ -1535,10 +1602,10 @@
         <w:t>0</w:t>
       </w:r>
       <w:r>
-        <w:t xml:space="preserve"> is zero, not a lowercase letter “o.” The term for residual magnetization is “remanence”; the adjective is “remanent”; do not write “remnance” or “remnant.” Use the word “micrometer” instead of “micron.” A graph within a graph is an “inset,” not an “insert.” The word “alternatively” is preferred to the word “alternately” (unless you really mean something that alternates). Use the word “whereas” instead of “while” (unless you are referring to simultaneous events). Do not use the word “essentially” to </w:t>
-      </w:r>
-      <w:r>
-        <w:t>mean “approximately” or “effectively.” Do not use the word “issue” as a euphemism for “problem.” When compositions are not specified, separate chemical symbols by en-dashes; for example, “NiMn” indicates the intermetallic compound Ni</w:t>
+        <w:t xml:space="preserve"> is zero, not a lowercase letter “o.” The term for residual magnetization is “remanence”; the </w:t>
+      </w:r>
+      <w:r>
+        <w:t>adjective is “remanent”; do not write “remnance” or “remnant.” Use the word “micrometer” instead of “micron.” A graph within a graph is an “inset,” not an “insert.” The word “alternatively” is preferred to the word “alternately” (unless you really mean something that alternates). Use the word “whereas” instead of “while” (unless you are referring to simultaneous events). Do not use the word “essentially” to mean “approximately” or “effectively.” Do not use the word “issue” as a euphemism for “problem.” When compositions are not specified, separate chemical symbols by en-dashes; for example, “NiMn” indicates the intermetallic compound Ni</w:t>
       </w:r>
       <w:r>
         <w:rPr>
@@ -1690,7 +1757,7 @@
                         </a:ln>
                         <a:extLst>
                           <a:ext uri="{91240B29-F687-4f45-9708-019B960494DF}">
-                            <a14:hiddenLine xmlns:o="urn:schemas-microsoft-com:office:office" xmlns:v="urn:schemas-microsoft-com:vml" xmlns:w10="urn:schemas-microsoft-com:office:word" xmlns:w="http://schemas.openxmlformats.org/wordprocessingml/2006/main" xmlns:a14="http://schemas.microsoft.com/office/drawing/2010/main" xmlns="" w="9525">
+                            <a14:hiddenLine xmlns="" xmlns:a14="http://schemas.microsoft.com/office/drawing/2010/main" xmlns:w="http://schemas.openxmlformats.org/wordprocessingml/2006/main" xmlns:w10="urn:schemas-microsoft-com:office:word" xmlns:v="urn:schemas-microsoft-com:vml" xmlns:o="urn:schemas-microsoft-com:office:office" w="9525">
                               <a:solidFill>
                                 <a:srgbClr val="000000"/>
                               </a:solidFill>
@@ -1942,7 +2009,7 @@
                         </a:ln>
                         <a:extLst>
                           <a:ext uri="{91240B29-F687-4f45-9708-019B960494DF}">
-                            <a14:hiddenLine xmlns:o="urn:schemas-microsoft-com:office:office" xmlns:v="urn:schemas-microsoft-com:vml" xmlns:w10="urn:schemas-microsoft-com:office:word" xmlns:w="http://schemas.openxmlformats.org/wordprocessingml/2006/main" xmlns:a14="http://schemas.microsoft.com/office/drawing/2010/main" xmlns="" w="9525">
+                            <a14:hiddenLine xmlns="" xmlns:a14="http://schemas.microsoft.com/office/drawing/2010/main" xmlns:w="http://schemas.openxmlformats.org/wordprocessingml/2006/main" xmlns:w10="urn:schemas-microsoft-com:office:word" xmlns:v="urn:schemas-microsoft-com:vml" xmlns:o="urn:schemas-microsoft-com:office:office" w="9525">
                               <a:solidFill>
                                 <a:srgbClr val="000000"/>
                               </a:solidFill>
@@ -8116,10 +8183,10 @@
             <v:path o:extrusionok="f" gradientshapeok="t" o:connecttype="rect"/>
             <o:lock v:ext="edit" aspectratio="t"/>
           </v:shapetype>
-          <v:shape id="_x0000_i1025" type="#_x0000_t75" style="width:5pt;height:6.25pt" o:ole="" fillcolor="window">
+          <v:shape id="_x0000_i1025" type="#_x0000_t75" style="width:5.25pt;height:6pt" o:ole="" fillcolor="window">
             <v:imagedata r:id="rId11" o:title=""/>
           </v:shape>
-          <o:OLEObject Type="Embed" ProgID="Equation.3" ShapeID="_x0000_i1025" DrawAspect="Content" ObjectID="_1574369706" r:id="rId12"/>
+          <o:OLEObject Type="Embed" ProgID="Equation.3" ShapeID="_x0000_i1025" DrawAspect="Content" ObjectID="_1574372873" r:id="rId12"/>
         </w:object>
       </w:r>
       <w:r>
@@ -10743,7 +10810,7 @@
       <w:rPr>
         <w:noProof/>
       </w:rPr>
-      <w:t>1</w:t>
+      <w:t>2</w:t>
     </w:r>
     <w:r>
       <w:fldChar w:fldCharType="end"/>
@@ -13569,7 +13636,7 @@
 </file>
 
 <file path=customXml/itemProps1.xml><?xml version="1.0" encoding="utf-8"?>
-<ds:datastoreItem xmlns:ds="http://schemas.openxmlformats.org/officeDocument/2006/customXml" ds:itemID="{0372026D-8A1D-48A6-AA6D-28338C58A6E9}">
+<ds:datastoreItem xmlns:ds="http://schemas.openxmlformats.org/officeDocument/2006/customXml" ds:itemID="{67E110FA-21CC-491E-957F-D09CB960A7F5}">
   <ds:schemaRefs>
     <ds:schemaRef ds:uri="http://schemas.openxmlformats.org/officeDocument/2006/bibliography"/>
   </ds:schemaRefs>

</xml_diff>